<commit_message>
we want conditions within loops.
</commit_message>
<xml_diff>
--- a/test/fixtures/sablon_template.docx
+++ b/test/fixtures/sablon_template.docx
@@ -119,14 +119,27 @@
             <w:tcW w:w="2235" w:type="dxa"/>
           </w:tcPr>
           <w:p>
-            <w:fldSimple w:instr=" MERGEFIELD items:each(item) \* MERGEFORMAT ">
-              <w:r>
-                <w:rPr>
-                  <w:noProof/>
-                </w:rPr>
-                <w:t>«items:each(item)»</w:t>
-              </w:r>
-            </w:fldSimple>
+            <w:r>
+              <w:fldChar w:fldCharType="begin"/>
+            </w:r>
+            <w:r>
+              <w:instrText xml:space="preserve"> MERGEFIELD items:each(item) \* MERGEFORMAT </w:instrText>
+            </w:r>
+            <w:r>
+              <w:fldChar w:fldCharType="separate"/>
+            </w:r>
+            <w:r>
+              <w:rPr>
+                <w:noProof/>
+              </w:rPr>
+              <w:t>«items:each(item)»</w:t>
+            </w:r>
+            <w:r>
+              <w:rPr>
+                <w:noProof/>
+              </w:rPr>
+              <w:fldChar w:fldCharType="end"/>
+            </w:r>
           </w:p>
         </w:tc>
         <w:tc>
@@ -326,14 +339,27 @@
             <w:tcW w:w="2235" w:type="dxa"/>
           </w:tcPr>
           <w:p>
-            <w:fldSimple w:instr=" MERGEFIELD items:endEach \* MERGEFORMAT ">
-              <w:r>
-                <w:rPr>
-                  <w:noProof/>
-                </w:rPr>
-                <w:t>«items:endEach»</w:t>
-              </w:r>
-            </w:fldSimple>
+            <w:r>
+              <w:fldChar w:fldCharType="begin"/>
+            </w:r>
+            <w:r>
+              <w:instrText xml:space="preserve"> MERGEFIELD items:endEach \* MERGEFORMAT </w:instrText>
+            </w:r>
+            <w:r>
+              <w:fldChar w:fldCharType="separate"/>
+            </w:r>
+            <w:r>
+              <w:rPr>
+                <w:noProof/>
+              </w:rPr>
+              <w:t>«items:endEach»</w:t>
+            </w:r>
+            <w:r>
+              <w:rPr>
+                <w:noProof/>
+              </w:rPr>
+              <w:fldChar w:fldCharType="end"/>
+            </w:r>
           </w:p>
         </w:tc>
         <w:tc>
@@ -383,14 +409,27 @@
             <w:shd w:val="clear" w:color="auto" w:fill="auto"/>
           </w:tcPr>
           <w:p>
-            <w:fldSimple w:instr=" MERGEFIELD career:each(position) \* MERGEFORMAT ">
-              <w:r>
-                <w:rPr>
-                  <w:noProof/>
-                </w:rPr>
-                <w:t>«career:each(position)»</w:t>
-              </w:r>
-            </w:fldSimple>
+            <w:r>
+              <w:fldChar w:fldCharType="begin"/>
+            </w:r>
+            <w:r>
+              <w:instrText xml:space="preserve"> MERGEFIELD career:each(position) \* MERGEFORMAT </w:instrText>
+            </w:r>
+            <w:r>
+              <w:fldChar w:fldCharType="separate"/>
+            </w:r>
+            <w:r>
+              <w:rPr>
+                <w:noProof/>
+              </w:rPr>
+              <w:t>«career:each(position)»</w:t>
+            </w:r>
+            <w:r>
+              <w:rPr>
+                <w:noProof/>
+              </w:rPr>
+              <w:fldChar w:fldCharType="end"/>
+            </w:r>
           </w:p>
         </w:tc>
         <w:tc>
@@ -440,14 +479,27 @@
             <w:shd w:val="clear" w:color="auto" w:fill="8DB3E2" w:themeFill="text2" w:themeFillTint="66"/>
           </w:tcPr>
           <w:p>
-            <w:fldSimple w:instr=" MERGEFIELD =position.label \* MERGEFORMAT ">
-              <w:r>
-                <w:rPr>
-                  <w:noProof/>
-                </w:rPr>
-                <w:t>«=position.label»</w:t>
-              </w:r>
-            </w:fldSimple>
+            <w:r>
+              <w:fldChar w:fldCharType="begin"/>
+            </w:r>
+            <w:r>
+              <w:instrText xml:space="preserve"> MERGEFIELD =position.label \* MERGEFORMAT </w:instrText>
+            </w:r>
+            <w:r>
+              <w:fldChar w:fldCharType="separate"/>
+            </w:r>
+            <w:r>
+              <w:rPr>
+                <w:noProof/>
+              </w:rPr>
+              <w:t>«=position.label»</w:t>
+            </w:r>
+            <w:r>
+              <w:rPr>
+                <w:noProof/>
+              </w:rPr>
+              <w:fldChar w:fldCharType="end"/>
+            </w:r>
           </w:p>
         </w:tc>
       </w:tr>
@@ -459,14 +511,108 @@
             <w:shd w:val="clear" w:color="auto" w:fill="auto"/>
           </w:tcPr>
           <w:p>
-            <w:fldSimple w:instr=" MERGEFIELD =position.description \* MERGEFORMAT ">
-              <w:r>
-                <w:rPr>
-                  <w:noProof/>
-                </w:rPr>
-                <w:t>«=position.description»</w:t>
-              </w:r>
-            </w:fldSimple>
+            <w:r>
+              <w:fldChar w:fldCharType="begin"/>
+            </w:r>
+            <w:r>
+              <w:instrText xml:space="preserve"> MERGEFIELD </w:instrText>
+            </w:r>
+            <w:r>
+              <w:instrText>position.description</w:instrText>
+            </w:r>
+            <w:r>
+              <w:instrText>:if</w:instrText>
+            </w:r>
+            <w:r>
+              <w:instrText xml:space="preserve"> \* MERGEFORMAT </w:instrText>
+            </w:r>
+            <w:r>
+              <w:fldChar w:fldCharType="separate"/>
+            </w:r>
+            <w:r>
+              <w:rPr>
+                <w:noProof/>
+              </w:rPr>
+              <w:t>«position.description:if»</w:t>
+            </w:r>
+            <w:r>
+              <w:rPr>
+                <w:noProof/>
+              </w:rPr>
+              <w:fldChar w:fldCharType="end"/>
+            </w:r>
+          </w:p>
+        </w:tc>
+      </w:tr>
+      <w:tr>
+        <w:tc>
+          <w:tcPr>
+            <w:tcW w:w="8522" w:type="dxa"/>
+            <w:gridSpan w:val="2"/>
+            <w:shd w:val="clear" w:color="auto" w:fill="auto"/>
+          </w:tcPr>
+          <w:p>
+            <w:r>
+              <w:fldChar w:fldCharType="begin"/>
+            </w:r>
+            <w:r>
+              <w:instrText xml:space="preserve"> MERGEFIELD =position.description \* MERGEFORMAT </w:instrText>
+            </w:r>
+            <w:r>
+              <w:fldChar w:fldCharType="separate"/>
+            </w:r>
+            <w:r>
+              <w:rPr>
+                <w:noProof/>
+              </w:rPr>
+              <w:t>«=position.description»</w:t>
+            </w:r>
+            <w:r>
+              <w:rPr>
+                <w:noProof/>
+              </w:rPr>
+              <w:fldChar w:fldCharType="end"/>
+            </w:r>
+          </w:p>
+        </w:tc>
+      </w:tr>
+      <w:bookmarkStart w:id="0" w:name="_GoBack"/>
+      <w:bookmarkEnd w:id="0"/>
+      <w:tr>
+        <w:tc>
+          <w:tcPr>
+            <w:tcW w:w="8522" w:type="dxa"/>
+            <w:gridSpan w:val="2"/>
+            <w:shd w:val="clear" w:color="auto" w:fill="auto"/>
+          </w:tcPr>
+          <w:p>
+            <w:r>
+              <w:fldChar w:fldCharType="begin"/>
+            </w:r>
+            <w:r>
+              <w:instrText xml:space="preserve"> MERGEFIELD </w:instrText>
+            </w:r>
+            <w:r>
+              <w:instrText>position.description:endIf</w:instrText>
+            </w:r>
+            <w:r>
+              <w:instrText xml:space="preserve"> \* MERGEFORMAT </w:instrText>
+            </w:r>
+            <w:r>
+              <w:fldChar w:fldCharType="separate"/>
+            </w:r>
+            <w:r>
+              <w:rPr>
+                <w:noProof/>
+              </w:rPr>
+              <w:t>«position.description:endIf»</w:t>
+            </w:r>
+            <w:r>
+              <w:rPr>
+                <w:noProof/>
+              </w:rPr>
+              <w:fldChar w:fldCharType="end"/>
+            </w:r>
           </w:p>
         </w:tc>
       </w:tr>
@@ -477,14 +623,27 @@
             <w:shd w:val="clear" w:color="auto" w:fill="auto"/>
           </w:tcPr>
           <w:p>
-            <w:fldSimple w:instr=" MERGEFIELD career:endEach \* MERGEFORMAT ">
-              <w:r>
-                <w:rPr>
-                  <w:noProof/>
-                </w:rPr>
-                <w:t>«career:endEach»</w:t>
-              </w:r>
-            </w:fldSimple>
+            <w:r>
+              <w:fldChar w:fldCharType="begin"/>
+            </w:r>
+            <w:r>
+              <w:instrText xml:space="preserve"> MERGEFIELD career:endEach \* MERGEFORMAT </w:instrText>
+            </w:r>
+            <w:r>
+              <w:fldChar w:fldCharType="separate"/>
+            </w:r>
+            <w:r>
+              <w:rPr>
+                <w:noProof/>
+              </w:rPr>
+              <w:t>«career:endEach»</w:t>
+            </w:r>
+            <w:r>
+              <w:rPr>
+                <w:noProof/>
+              </w:rPr>
+              <w:fldChar w:fldCharType="end"/>
+            </w:r>
           </w:p>
         </w:tc>
         <w:tc>
@@ -589,14 +748,27 @@
           <w:numId w:val="2"/>
         </w:numPr>
       </w:pPr>
-      <w:fldSimple w:instr=" MERGEFIELD technologies:endEach \* MERGEFORMAT ">
-        <w:r>
-          <w:rPr>
-            <w:noProof/>
-          </w:rPr>
-          <w:t>«technologies:endEach»</w:t>
-        </w:r>
-      </w:fldSimple>
+      <w:r>
+        <w:fldChar w:fldCharType="begin"/>
+      </w:r>
+      <w:r>
+        <w:instrText xml:space="preserve"> MERGEFIELD technologies:endEach \* MERGEFORMAT </w:instrText>
+      </w:r>
+      <w:r>
+        <w:fldChar w:fldCharType="separate"/>
+      </w:r>
+      <w:r>
+        <w:rPr>
+          <w:noProof/>
+        </w:rPr>
+        <w:t>«technologies:endEach»</w:t>
+      </w:r>
+      <w:r>
+        <w:rPr>
+          <w:noProof/>
+        </w:rPr>
+        <w:fldChar w:fldCharType="end"/>
+      </w:r>
     </w:p>
     <w:p>
       <w:r>
@@ -633,26 +805,50 @@
       </w:r>
     </w:p>
     <w:p>
-      <w:fldSimple w:instr=" MERGEFIELD =education \* MERGEFORMAT ">
-        <w:r>
-          <w:rPr>
-            <w:noProof/>
-          </w:rPr>
-          <w:t>«=education»</w:t>
-        </w:r>
-      </w:fldSimple>
-      <w:bookmarkStart w:id="0" w:name="_GoBack"/>
-      <w:bookmarkEnd w:id="0"/>
+      <w:r>
+        <w:fldChar w:fldCharType="begin"/>
+      </w:r>
+      <w:r>
+        <w:instrText xml:space="preserve"> MERGEFIELD =education \* MERGEFORMAT </w:instrText>
+      </w:r>
+      <w:r>
+        <w:fldChar w:fldCharType="separate"/>
+      </w:r>
+      <w:r>
+        <w:rPr>
+          <w:noProof/>
+        </w:rPr>
+        <w:t>«=education»</w:t>
+      </w:r>
+      <w:r>
+        <w:rPr>
+          <w:noProof/>
+        </w:rPr>
+        <w:fldChar w:fldCharType="end"/>
+      </w:r>
     </w:p>
     <w:p>
-      <w:fldSimple w:instr=" MERGEFIELD education:endIf \* MERGEFORMAT ">
-        <w:r>
-          <w:rPr>
-            <w:noProof/>
-          </w:rPr>
-          <w:t>«education:endIf»</w:t>
-        </w:r>
-      </w:fldSimple>
+      <w:r>
+        <w:fldChar w:fldCharType="begin"/>
+      </w:r>
+      <w:r>
+        <w:instrText xml:space="preserve"> MERGEFIELD education:endIf \* MERGEFORMAT </w:instrText>
+      </w:r>
+      <w:r>
+        <w:fldChar w:fldCharType="separate"/>
+      </w:r>
+      <w:r>
+        <w:rPr>
+          <w:noProof/>
+        </w:rPr>
+        <w:t>«education:endIf»</w:t>
+      </w:r>
+      <w:r>
+        <w:rPr>
+          <w:noProof/>
+        </w:rPr>
+        <w:fldChar w:fldCharType="end"/>
+      </w:r>
     </w:p>
     <w:p>
       <w:r>
@@ -689,14 +885,27 @@
       </w:r>
     </w:p>
     <w:p>
-      <w:fldSimple w:instr=" MERGEFIELD =training \* MERGEFORMAT ">
-        <w:r>
-          <w:rPr>
-            <w:noProof/>
-          </w:rPr>
-          <w:t>«=training»</w:t>
-        </w:r>
-      </w:fldSimple>
+      <w:r>
+        <w:fldChar w:fldCharType="begin"/>
+      </w:r>
+      <w:r>
+        <w:instrText xml:space="preserve"> MERGEFIELD =training \* MERGEFORMAT </w:instrText>
+      </w:r>
+      <w:r>
+        <w:fldChar w:fldCharType="separate"/>
+      </w:r>
+      <w:r>
+        <w:rPr>
+          <w:noProof/>
+        </w:rPr>
+        <w:t>«=training»</w:t>
+      </w:r>
+      <w:r>
+        <w:rPr>
+          <w:noProof/>
+        </w:rPr>
+        <w:fldChar w:fldCharType="end"/>
+      </w:r>
     </w:p>
     <w:p>
       <w:pPr>
@@ -704,24 +913,50 @@
           <w:noProof/>
         </w:rPr>
       </w:pPr>
-      <w:fldSimple w:instr=" MERGEFIELD training:endIf \* MERGEFORMAT ">
-        <w:r>
-          <w:rPr>
-            <w:noProof/>
-          </w:rPr>
-          <w:t>«training:endIf»</w:t>
-        </w:r>
-      </w:fldSimple>
+      <w:r>
+        <w:fldChar w:fldCharType="begin"/>
+      </w:r>
+      <w:r>
+        <w:instrText xml:space="preserve"> MERGEFIELD training:endIf \* MERGEFORMAT </w:instrText>
+      </w:r>
+      <w:r>
+        <w:fldChar w:fldCharType="separate"/>
+      </w:r>
+      <w:r>
+        <w:rPr>
+          <w:noProof/>
+        </w:rPr>
+        <w:t>«training:endIf»</w:t>
+      </w:r>
+      <w:r>
+        <w:rPr>
+          <w:noProof/>
+        </w:rPr>
+        <w:fldChar w:fldCharType="end"/>
+      </w:r>
     </w:p>
     <w:p>
-      <w:fldSimple w:instr=" MERGEFIELD languages:if \* MERGEFORMAT ">
-        <w:r>
-          <w:rPr>
-            <w:noProof/>
-          </w:rPr>
-          <w:t>«languages:if»</w:t>
-        </w:r>
-      </w:fldSimple>
+      <w:r>
+        <w:fldChar w:fldCharType="begin"/>
+      </w:r>
+      <w:r>
+        <w:instrText xml:space="preserve"> MERGEFIELD languages:if \* MERGEFORMAT </w:instrText>
+      </w:r>
+      <w:r>
+        <w:fldChar w:fldCharType="separate"/>
+      </w:r>
+      <w:r>
+        <w:rPr>
+          <w:noProof/>
+        </w:rPr>
+        <w:t>«languages:if»</w:t>
+      </w:r>
+      <w:r>
+        <w:rPr>
+          <w:noProof/>
+        </w:rPr>
+        <w:fldChar w:fldCharType="end"/>
+      </w:r>
     </w:p>
     <w:p>
       <w:pPr>
@@ -749,14 +984,27 @@
             <w:shd w:val="clear" w:color="auto" w:fill="auto"/>
           </w:tcPr>
           <w:p>
-            <w:fldSimple w:instr=" MERGEFIELD languages:each(language) \* MERGEFORMAT ">
-              <w:r>
-                <w:rPr>
-                  <w:noProof/>
-                </w:rPr>
-                <w:t>«languages:each(language)»</w:t>
-              </w:r>
-            </w:fldSimple>
+            <w:r>
+              <w:fldChar w:fldCharType="begin"/>
+            </w:r>
+            <w:r>
+              <w:instrText xml:space="preserve"> MERGEFIELD languages:each(language) \* MERGEFORMAT </w:instrText>
+            </w:r>
+            <w:r>
+              <w:fldChar w:fldCharType="separate"/>
+            </w:r>
+            <w:r>
+              <w:rPr>
+                <w:noProof/>
+              </w:rPr>
+              <w:t>«languages:each(language)»</w:t>
+            </w:r>
+            <w:r>
+              <w:rPr>
+                <w:noProof/>
+              </w:rPr>
+              <w:fldChar w:fldCharType="end"/>
+            </w:r>
           </w:p>
         </w:tc>
         <w:tc>
@@ -774,14 +1022,30 @@
             <w:shd w:val="clear" w:color="auto" w:fill="FFFFFF" w:themeFill="background1"/>
           </w:tcPr>
           <w:p>
-            <w:fldSimple w:instr=" MERGEFIELD =language.name \* MERGEFORMAT ">
-              <w:r>
-                <w:rPr>
-                  <w:noProof/>
-                </w:rPr>
-                <w:t>«=language.name»</w:t>
-              </w:r>
-            </w:fldSimple>
+            <w:r>
+              <w:fldChar w:fldCharType="begin"/>
+            </w:r>
+            <w:r>
+              <w:instrText xml:space="preserve"> MERGEFIELD =language.name \* MER</w:instrText>
+            </w:r>
+            <w:r>
+              <w:instrText xml:space="preserve">GEFORMAT </w:instrText>
+            </w:r>
+            <w:r>
+              <w:fldChar w:fldCharType="separate"/>
+            </w:r>
+            <w:r>
+              <w:rPr>
+                <w:noProof/>
+              </w:rPr>
+              <w:t>«=language.name»</w:t>
+            </w:r>
+            <w:r>
+              <w:rPr>
+                <w:noProof/>
+              </w:rPr>
+              <w:fldChar w:fldCharType="end"/>
+            </w:r>
           </w:p>
         </w:tc>
         <w:tc>
@@ -790,14 +1054,27 @@
             <w:shd w:val="clear" w:color="auto" w:fill="FFFFFF" w:themeFill="background1"/>
           </w:tcPr>
           <w:p>
-            <w:fldSimple w:instr=" MERGEFIELD =language.skill \* MERGEFORMAT ">
-              <w:r>
-                <w:rPr>
-                  <w:noProof/>
-                </w:rPr>
-                <w:t>«=language.skill»</w:t>
-              </w:r>
-            </w:fldSimple>
+            <w:r>
+              <w:fldChar w:fldCharType="begin"/>
+            </w:r>
+            <w:r>
+              <w:instrText xml:space="preserve"> MERGEFIELD =language.skill \* MERGEFORMAT </w:instrText>
+            </w:r>
+            <w:r>
+              <w:fldChar w:fldCharType="separate"/>
+            </w:r>
+            <w:r>
+              <w:rPr>
+                <w:noProof/>
+              </w:rPr>
+              <w:t>«=language.skill»</w:t>
+            </w:r>
+            <w:r>
+              <w:rPr>
+                <w:noProof/>
+              </w:rPr>
+              <w:fldChar w:fldCharType="end"/>
+            </w:r>
           </w:p>
         </w:tc>
       </w:tr>
@@ -852,14 +1129,27 @@
           <w:noProof/>
         </w:rPr>
       </w:pPr>
-      <w:fldSimple w:instr=" MERGEFIELD languages:endIf \* MERGEFORMAT ">
-        <w:r>
-          <w:rPr>
-            <w:noProof/>
-          </w:rPr>
-          <w:t>«languages:endIf»</w:t>
-        </w:r>
-      </w:fldSimple>
+      <w:r>
+        <w:fldChar w:fldCharType="begin"/>
+      </w:r>
+      <w:r>
+        <w:instrText xml:space="preserve"> MERGEFIELD languages:endIf \* MERGEFORMAT </w:instrText>
+      </w:r>
+      <w:r>
+        <w:fldChar w:fldCharType="separate"/>
+      </w:r>
+      <w:r>
+        <w:rPr>
+          <w:noProof/>
+        </w:rPr>
+        <w:t>«languages:endIf»</w:t>
+      </w:r>
+      <w:r>
+        <w:rPr>
+          <w:noProof/>
+        </w:rPr>
+        <w:fldChar w:fldCharType="end"/>
+      </w:r>
     </w:p>
     <w:p/>
     <w:sectPr>
@@ -1514,6 +1804,7 @@
   <w:style w:type="character" w:default="1" w:styleId="DefaultParagraphFont">
     <w:name w:val="Default Paragraph Font"/>
     <w:uiPriority w:val="1"/>
+    <w:semiHidden/>
     <w:unhideWhenUsed/>
   </w:style>
   <w:style w:type="table" w:default="1" w:styleId="TableNormal">
@@ -2131,6 +2422,7 @@
   <w:style w:type="character" w:default="1" w:styleId="DefaultParagraphFont">
     <w:name w:val="Default Paragraph Font"/>
     <w:uiPriority w:val="1"/>
+    <w:semiHidden/>
     <w:unhideWhenUsed/>
   </w:style>
   <w:style w:type="table" w:default="1" w:styleId="TableNormal">
@@ -2845,7 +3137,7 @@
 </file>
 
 <file path=customXml/itemProps1.xml><?xml version="1.0" encoding="utf-8"?>
-<ds:datastoreItem xmlns:ds="http://schemas.openxmlformats.org/officeDocument/2006/customXml" ds:itemID="{F4B8F0B4-C727-124F-A1DE-6470603E0B0F}">
+<ds:datastoreItem xmlns:ds="http://schemas.openxmlformats.org/officeDocument/2006/customXml" ds:itemID="{9E7AD737-DD49-484B-8D84-9B1B0D36C5E5}">
   <ds:schemaRefs>
     <ds:schemaRef ds:uri="http://schemas.openxmlformats.org/officeDocument/2006/bibliography"/>
   </ds:schemaRefs>

</xml_diff>